<commit_message>
adding references in note
</commit_message>
<xml_diff>
--- a/Basics/Complexity Analysis.docx
+++ b/Basics/Complexity Analysis.docx
@@ -599,39 +599,14 @@
           <w:sz w:val="28"/>
           <w:szCs w:val="28"/>
         </w:rPr>
-        <w:t xml:space="preserve">Constant or </w:t>
-      </w:r>
-      <w:r>
-        <w:rPr>
-          <w:b/>
-          <w:bCs/>
-          <w:sz w:val="28"/>
-          <w:szCs w:val="28"/>
-        </w:rPr>
-        <w:t>O (</w:t>
-      </w:r>
-      <w:r>
-        <w:rPr>
-          <w:b/>
-          <w:bCs/>
-          <w:sz w:val="28"/>
-          <w:szCs w:val="28"/>
-        </w:rPr>
-        <w:t xml:space="preserve">1): </w:t>
-      </w:r>
-      <w:r>
-        <w:rPr>
-          <w:sz w:val="28"/>
-          <w:szCs w:val="28"/>
-        </w:rPr>
-        <w:t>when we</w:t>
-      </w:r>
-      <w:r>
-        <w:rPr>
-          <w:sz w:val="28"/>
-          <w:szCs w:val="28"/>
-        </w:rPr>
-        <w:t xml:space="preserve"> need to only execute fixed number of operations whatever the input is. </w:t>
+        <w:t xml:space="preserve">Constant or O (1): </w:t>
+      </w:r>
+      <w:r>
+        <w:rPr>
+          <w:sz w:val="28"/>
+          <w:szCs w:val="28"/>
+        </w:rPr>
+        <w:t xml:space="preserve">when we need to only execute fixed number of operations whatever the input is. </w:t>
       </w:r>
       <w:r>
         <w:rPr>
@@ -639,56 +614,7 @@
           <w:szCs w:val="28"/>
         </w:rPr>
         <w:br/>
-        <w:t>Example:</w:t>
-      </w:r>
-      <w:r>
-        <w:rPr>
-          <w:sz w:val="28"/>
-          <w:szCs w:val="28"/>
-        </w:rPr>
-        <w:t xml:space="preserve"> print</w:t>
-      </w:r>
-      <w:r>
-        <w:rPr>
-          <w:sz w:val="28"/>
-          <w:szCs w:val="28"/>
-        </w:rPr>
-        <w:t>ing</w:t>
-      </w:r>
-      <w:r>
-        <w:rPr>
-          <w:sz w:val="28"/>
-          <w:szCs w:val="28"/>
-        </w:rPr>
-        <w:t xml:space="preserve"> something</w:t>
-      </w:r>
-      <w:r>
-        <w:rPr>
-          <w:sz w:val="28"/>
-          <w:szCs w:val="28"/>
-        </w:rPr>
-        <w:t>,</w:t>
-      </w:r>
-      <w:r>
-        <w:rPr>
-          <w:sz w:val="28"/>
-          <w:szCs w:val="28"/>
-        </w:rPr>
-        <w:t xml:space="preserve"> access any index of an array</w:t>
-      </w:r>
-      <w:r>
-        <w:rPr>
-          <w:sz w:val="28"/>
-          <w:szCs w:val="28"/>
-        </w:rPr>
-        <w:t xml:space="preserve"> and iterating loop in fixed number of times</w:t>
-      </w:r>
-      <w:r>
-        <w:rPr>
-          <w:sz w:val="28"/>
-          <w:szCs w:val="28"/>
-        </w:rPr>
-        <w:t>.</w:t>
+        <w:t>Example: printing something, access any index of an array and iterating loop in fixed number of times.</w:t>
       </w:r>
     </w:p>
     <w:p>
@@ -1305,21 +1231,7 @@
           <w:sz w:val="28"/>
           <w:szCs w:val="28"/>
         </w:rPr>
-        <w:t>If n</w:t>
-      </w:r>
-      <w:r>
-        <w:rPr>
-          <w:sz w:val="28"/>
-          <w:szCs w:val="28"/>
-        </w:rPr>
-        <w:t>&lt;=</w:t>
-      </w:r>
-      <w:r>
-        <w:rPr>
-          <w:sz w:val="28"/>
-          <w:szCs w:val="28"/>
-        </w:rPr>
-        <w:t>10</w:t>
+        <w:t>If n&lt;=10</w:t>
       </w:r>
       <w:r>
         <w:rPr>
@@ -1369,14 +1281,7 @@
           <w:sz w:val="28"/>
           <w:szCs w:val="28"/>
         </w:rPr>
-        <w:t xml:space="preserve"> then</w:t>
-      </w:r>
-      <w:r>
-        <w:rPr>
-          <w:sz w:val="28"/>
-          <w:szCs w:val="28"/>
-        </w:rPr>
-        <w:t xml:space="preserve"> we have option to choose O(</w:t>
+        <w:t xml:space="preserve"> then we have option to choose O(</w:t>
       </w:r>
       <w:proofErr w:type="spellStart"/>
       <w:r>
@@ -1427,14 +1332,7 @@
           <w:sz w:val="28"/>
           <w:szCs w:val="28"/>
         </w:rPr>
-        <w:t xml:space="preserve"> then</w:t>
-      </w:r>
-      <w:r>
-        <w:rPr>
-          <w:sz w:val="28"/>
-          <w:szCs w:val="28"/>
-        </w:rPr>
-        <w:t xml:space="preserve"> we can think about O(n</w:t>
+        <w:t xml:space="preserve"> then we can think about O(n</w:t>
       </w:r>
       <w:r>
         <w:rPr>
@@ -1469,28 +1367,7 @@
           <w:sz w:val="28"/>
           <w:szCs w:val="28"/>
         </w:rPr>
-        <w:t>If n&lt;=</w:t>
-      </w:r>
-      <w:r>
-        <w:rPr>
-          <w:sz w:val="28"/>
-          <w:szCs w:val="28"/>
-        </w:rPr>
-        <w:t xml:space="preserve">500 </w:t>
-      </w:r>
-      <w:r>
-        <w:rPr>
-          <w:sz w:val="28"/>
-          <w:szCs w:val="28"/>
-        </w:rPr>
-        <w:t>then</w:t>
-      </w:r>
-      <w:r>
-        <w:rPr>
-          <w:sz w:val="28"/>
-          <w:szCs w:val="28"/>
-        </w:rPr>
-        <w:t xml:space="preserve"> O(n</w:t>
+        <w:t>If n&lt;=500 then O(n</w:t>
       </w:r>
       <w:r>
         <w:rPr>
@@ -1525,28 +1402,7 @@
           <w:sz w:val="28"/>
           <w:szCs w:val="28"/>
         </w:rPr>
-        <w:t>If n&lt;=</w:t>
-      </w:r>
-      <w:r>
-        <w:rPr>
-          <w:sz w:val="28"/>
-          <w:szCs w:val="28"/>
-        </w:rPr>
-        <w:t>25</w:t>
-      </w:r>
-      <w:r>
-        <w:rPr>
-          <w:sz w:val="28"/>
-          <w:szCs w:val="28"/>
-        </w:rPr>
-        <w:t xml:space="preserve"> then</w:t>
-      </w:r>
-      <w:r>
-        <w:rPr>
-          <w:sz w:val="28"/>
-          <w:szCs w:val="28"/>
-        </w:rPr>
-        <w:t xml:space="preserve"> we have O(2</w:t>
+        <w:t>If n&lt;=25 then we have O(2</w:t>
       </w:r>
       <w:r>
         <w:rPr>
@@ -1581,29 +1437,65 @@
           <w:sz w:val="28"/>
           <w:szCs w:val="28"/>
         </w:rPr>
-        <w:t>If n&lt;=1</w:t>
-      </w:r>
-      <w:r>
-        <w:rPr>
-          <w:sz w:val="28"/>
-          <w:szCs w:val="28"/>
-        </w:rPr>
-        <w:t>2</w:t>
-      </w:r>
-      <w:r>
-        <w:rPr>
-          <w:sz w:val="28"/>
-          <w:szCs w:val="28"/>
-        </w:rPr>
-        <w:t xml:space="preserve"> then</w:t>
-      </w:r>
-      <w:r>
-        <w:rPr>
-          <w:sz w:val="28"/>
-          <w:szCs w:val="28"/>
-        </w:rPr>
-        <w:t xml:space="preserve"> O(n!)</w:t>
-      </w:r>
+        <w:t>If n&lt;=12 then O(n!)</w:t>
+      </w:r>
+    </w:p>
+    <w:p>
+      <w:pPr>
+        <w:ind w:left="360"/>
+        <w:rPr>
+          <w:sz w:val="28"/>
+          <w:szCs w:val="28"/>
+        </w:rPr>
+      </w:pPr>
+    </w:p>
+    <w:p>
+      <w:pPr>
+        <w:ind w:left="360"/>
+        <w:rPr>
+          <w:sz w:val="28"/>
+          <w:szCs w:val="28"/>
+        </w:rPr>
+      </w:pPr>
+    </w:p>
+    <w:p>
+      <w:pPr>
+        <w:pStyle w:val="Heading1"/>
+        <w:jc w:val="center"/>
+      </w:pPr>
+      <w:r>
+        <w:t>Reference</w:t>
+      </w:r>
+    </w:p>
+    <w:p>
+      <w:hyperlink r:id="rId6" w:history="1">
+        <w:r>
+          <w:rPr>
+            <w:rStyle w:val="Hyperlink"/>
+          </w:rPr>
+          <w:t>https://youtu.be/FPu9Uld7W-E?si=Wtl1ekotkVO62Upc</w:t>
+        </w:r>
+      </w:hyperlink>
+    </w:p>
+    <w:p>
+      <w:hyperlink r:id="rId7" w:history="1">
+        <w:r>
+          <w:rPr>
+            <w:rStyle w:val="Hyperlink"/>
+          </w:rPr>
+          <w:t>https://youtu.be/PwKv8fOcriM?si=MXYESNKsAk7nfIDm</w:t>
+        </w:r>
+      </w:hyperlink>
+    </w:p>
+    <w:p>
+      <w:hyperlink r:id="rId8" w:history="1">
+        <w:r>
+          <w:rPr>
+            <w:rStyle w:val="Hyperlink"/>
+          </w:rPr>
+          <w:t>https://youtu.be/5T0SiJocPCI?si=KCDIHbrhPomY5F4_</w:t>
+        </w:r>
+      </w:hyperlink>
     </w:p>
     <w:sectPr>
       <w:pgSz w:w="12240" w:h="15840"/>
@@ -3043,6 +2935,7 @@
   <w:style w:type="character" w:default="1" w:styleId="DefaultParagraphFont">
     <w:name w:val="Default Paragraph Font"/>
     <w:uiPriority w:val="1"/>
+    <w:semiHidden/>
     <w:unhideWhenUsed/>
   </w:style>
   <w:style w:type="table" w:default="1" w:styleId="TableNormal">
@@ -3356,6 +3249,29 @@
       <w:spacing w:val="5"/>
     </w:rPr>
   </w:style>
+  <w:style w:type="character" w:styleId="Hyperlink">
+    <w:name w:val="Hyperlink"/>
+    <w:basedOn w:val="DefaultParagraphFont"/>
+    <w:uiPriority w:val="99"/>
+    <w:unhideWhenUsed/>
+    <w:rsid w:val="00F833A2"/>
+    <w:rPr>
+      <w:color w:val="467886" w:themeColor="hyperlink"/>
+      <w:u w:val="single"/>
+    </w:rPr>
+  </w:style>
+  <w:style w:type="character" w:styleId="UnresolvedMention">
+    <w:name w:val="Unresolved Mention"/>
+    <w:basedOn w:val="DefaultParagraphFont"/>
+    <w:uiPriority w:val="99"/>
+    <w:semiHidden/>
+    <w:unhideWhenUsed/>
+    <w:rsid w:val="00F833A2"/>
+    <w:rPr>
+      <w:color w:val="605E5C"/>
+      <w:shd w:val="clear" w:color="auto" w:fill="E1DFDD"/>
+    </w:rPr>
+  </w:style>
 </w:styles>
 </file>
 

</xml_diff>